<commit_message>
Light weight model is chosen
</commit_message>
<xml_diff>
--- a/Gesture_Recognition_write-up.docx
+++ b/Gesture_Recognition_write-up.docx
@@ -6391,6 +6391,9 @@
           </w:tcPr>
           <w:p>
             <w:pPr>
+              <w:tabs>
+                <w:tab w:val="center" w:pos="1888"/>
+              </w:tabs>
               <w:jc w:val="both"/>
               <w:cnfStyle w:val="000000000000" w:firstRow="0" w:lastRow="0" w:firstColumn="0" w:lastColumn="0" w:oddVBand="0" w:evenVBand="0" w:oddHBand="0" w:evenHBand="0" w:firstRowFirstColumn="0" w:firstRowLastColumn="0" w:lastRowFirstColumn="0" w:lastRowLastColumn="0"/>
               <w:rPr>
@@ -6402,28 +6405,6 @@
                 <w:szCs w:val="20"/>
               </w:rPr>
             </w:pPr>
-            <w:r>
-              <w:rPr>
-                <w:rFonts w:cstheme="minorHAnsi"/>
-                <w:b/>
-                <w:bCs/>
-                <w:color w:val="24292E"/>
-                <w:sz w:val="20"/>
-                <w:szCs w:val="20"/>
-              </w:rPr>
-              <w:t>Overfitting</w:t>
-            </w:r>
-            <w:r>
-              <w:rPr>
-                <w:rFonts w:cstheme="minorHAnsi"/>
-                <w:b/>
-                <w:bCs/>
-                <w:color w:val="24292E"/>
-                <w:sz w:val="20"/>
-                <w:szCs w:val="20"/>
-              </w:rPr>
-              <w:t xml:space="preserve"> </w:t>
-            </w:r>
           </w:p>
           <w:p>
             <w:pPr>
@@ -10284,6 +10265,92 @@
         <w:t>Learning rate gradually decreasing after some Epochs</w:t>
       </w:r>
     </w:p>
+    <w:p>
+      <w:pPr>
+        <w:pStyle w:val="ListParagraph"/>
+        <w:rPr>
+          <w:rFonts w:ascii="Times New Roman" w:hAnsi="Times New Roman" w:cs="Times New Roman"/>
+          <w:sz w:val="20"/>
+          <w:szCs w:val="20"/>
+        </w:rPr>
+      </w:pPr>
+    </w:p>
+    <w:p>
+      <w:pPr>
+        <w:spacing w:after="0"/>
+        <w:rPr>
+          <w:rFonts w:ascii="Times New Roman" w:hAnsi="Times New Roman" w:cs="Times New Roman"/>
+          <w:sz w:val="20"/>
+          <w:szCs w:val="20"/>
+        </w:rPr>
+      </w:pPr>
+      <w:r>
+        <w:rPr>
+          <w:rFonts w:ascii="Times New Roman" w:hAnsi="Times New Roman" w:cs="Times New Roman"/>
+          <w:sz w:val="20"/>
+          <w:szCs w:val="20"/>
+        </w:rPr>
+        <w:t>But in terms of lighter model Conv3D Model 1 was chosen since It has lighter parameter and accuracy is next better to CNN+LSTM with GRU</w:t>
+      </w:r>
+    </w:p>
+    <w:p>
+      <w:pPr>
+        <w:pStyle w:val="ListParagraph"/>
+        <w:numPr>
+          <w:ilvl w:val="0"/>
+          <w:numId w:val="10"/>
+        </w:numPr>
+        <w:spacing w:after="0"/>
+        <w:rPr>
+          <w:rFonts w:ascii="Times New Roman" w:hAnsi="Times New Roman" w:cs="Times New Roman"/>
+          <w:sz w:val="20"/>
+          <w:szCs w:val="20"/>
+        </w:rPr>
+      </w:pPr>
+      <w:r>
+        <w:tab/>
+      </w:r>
+      <w:r>
+        <w:rPr>
+          <w:rFonts w:ascii="Times New Roman" w:hAnsi="Times New Roman" w:cs="Times New Roman"/>
+          <w:sz w:val="20"/>
+          <w:szCs w:val="20"/>
+        </w:rPr>
+        <w:t>(Training Accuracy: 9</w:t>
+      </w:r>
+      <w:r>
+        <w:rPr>
+          <w:rFonts w:ascii="Times New Roman" w:hAnsi="Times New Roman" w:cs="Times New Roman"/>
+          <w:sz w:val="20"/>
+          <w:szCs w:val="20"/>
+        </w:rPr>
+        <w:t>1</w:t>
+      </w:r>
+      <w:r>
+        <w:rPr>
+          <w:rFonts w:ascii="Times New Roman" w:hAnsi="Times New Roman" w:cs="Times New Roman"/>
+          <w:sz w:val="20"/>
+          <w:szCs w:val="20"/>
+        </w:rPr>
+        <w:t>%, Validation Accuracy: 8</w:t>
+      </w:r>
+      <w:r>
+        <w:rPr>
+          <w:rFonts w:ascii="Times New Roman" w:hAnsi="Times New Roman" w:cs="Times New Roman"/>
+          <w:sz w:val="20"/>
+          <w:szCs w:val="20"/>
+        </w:rPr>
+        <w:t>3</w:t>
+      </w:r>
+      <w:r>
+        <w:rPr>
+          <w:rFonts w:ascii="Times New Roman" w:hAnsi="Times New Roman" w:cs="Times New Roman"/>
+          <w:sz w:val="20"/>
+          <w:szCs w:val="20"/>
+        </w:rPr>
+        <w:t>%)</w:t>
+      </w:r>
+    </w:p>
     <w:p/>
     <w:p/>
     <w:p>
@@ -10303,6 +10370,7 @@
           <w:sz w:val="28"/>
           <w:szCs w:val="28"/>
         </w:rPr>
+        <w:lastRenderedPageBreak/>
         <w:t>Further suggestions for improvement:</w:t>
       </w:r>
     </w:p>
@@ -10389,14 +10457,7 @@
         <w:rPr>
           <w:rFonts w:ascii="Times New Roman" w:hAnsi="Times New Roman" w:cs="Times New Roman"/>
         </w:rPr>
-        <w:t xml:space="preserve"> for sequence information before </w:t>
-      </w:r>
-      <w:r>
-        <w:rPr>
-          <w:rFonts w:ascii="Times New Roman" w:hAnsi="Times New Roman" w:cs="Times New Roman"/>
-        </w:rPr>
-        <w:lastRenderedPageBreak/>
-        <w:t xml:space="preserve">finally passing it to a softmax layer for classification of gestures. (This was attempted but </w:t>
+        <w:t xml:space="preserve"> for sequence information before finally passing it to a softmax layer for classification of gestures. (This was attempted but </w:t>
       </w:r>
       <w:r>
         <w:rPr>
@@ -13474,7 +13535,7 @@
   </w:compat>
   <w:rsids>
     <w:rsidRoot w:val="00B075CF"/>
-    <w:rsid w:val="003A2F85"/>
+    <w:rsid w:val="0054152B"/>
     <w:rsid w:val="00552C7C"/>
     <w:rsid w:val="00654293"/>
     <w:rsid w:val="0074196D"/>

</xml_diff>